<commit_message>
added quiver plots to report
</commit_message>
<xml_diff>
--- a/resources/MLP_report1.docx
+++ b/resources/MLP_report1.docx
@@ -61,35 +61,33 @@
     <w:p>
       <w:pPr>
         <w:jc w:val="right"/>
-        <w:rPr>
-          <w:lang w:val="nl-BE"/>
-        </w:rPr>
-      </w:pPr>
-      <w:r>
-        <w:rPr>
-          <w:lang w:val="nl-BE"/>
-        </w:rPr>
+      </w:pPr>
+      <w:r>
         <w:t>Yannou Ravoet</w:t>
       </w:r>
       <w:r>
-        <w:rPr>
-          <w:lang w:val="nl-BE"/>
-        </w:rPr>
         <w:t>, r0637112</w:t>
       </w:r>
     </w:p>
     <w:p>
       <w:pPr>
         <w:jc w:val="right"/>
-        <w:rPr>
-          <w:lang w:val="nl-BE"/>
-        </w:rPr>
-      </w:pPr>
-      <w:r>
-        <w:rPr>
-          <w:lang w:val="nl-BE"/>
-        </w:rPr>
-        <w:t>Robrecht Peeters, r</w:t>
+      </w:pPr>
+      <w:proofErr w:type="spellStart"/>
+      <w:r>
+        <w:t>Robrecht</w:t>
+      </w:r>
+      <w:proofErr w:type="spellEnd"/>
+      <w:r>
+        <w:t xml:space="preserve"> </w:t>
+      </w:r>
+      <w:proofErr w:type="spellStart"/>
+      <w:r>
+        <w:t>Peeters</w:t>
+      </w:r>
+      <w:proofErr w:type="spellEnd"/>
+      <w:r>
+        <w:t>, r</w:t>
       </w:r>
       <w:r>
         <w:rPr>
@@ -105,39 +103,13 @@
     <w:p>
       <w:pPr>
         <w:jc w:val="right"/>
-        <w:rPr>
-          <w:lang w:val="nl-BE"/>
-        </w:rPr>
-      </w:pPr>
-      <w:r>
-        <w:rPr>
-          <w:lang w:val="nl-BE"/>
-        </w:rPr>
-        <w:t xml:space="preserve">2019 </w:t>
-      </w:r>
-      <w:r>
-        <w:rPr>
-          <w:lang w:val="nl-BE"/>
-        </w:rPr>
-        <w:t>–</w:t>
-      </w:r>
-      <w:r>
-        <w:rPr>
-          <w:lang w:val="nl-BE"/>
-        </w:rPr>
-        <w:t xml:space="preserve"> 2020</w:t>
-      </w:r>
-    </w:p>
-    <w:p>
-      <w:pPr>
-        <w:rPr>
-          <w:lang w:val="nl-BE"/>
-        </w:rPr>
-      </w:pPr>
-      <w:r>
-        <w:rPr>
-          <w:lang w:val="nl-BE"/>
-        </w:rPr>
+      </w:pPr>
+      <w:r>
+        <w:t>2019 – 2020</w:t>
+      </w:r>
+    </w:p>
+    <w:p>
+      <w:r>
         <w:br w:type="page"/>
       </w:r>
     </w:p>
@@ -1360,50 +1332,121 @@
     </w:p>
     <w:p>
       <w:pPr>
-        <w:jc w:val="both"/>
-      </w:pPr>
-    </w:p>
-    <w:p>
-      <w:pPr>
-        <w:jc w:val="both"/>
-      </w:pPr>
-    </w:p>
-    <w:p>
-      <w:pPr>
-        <w:jc w:val="both"/>
-      </w:pPr>
-    </w:p>
-    <w:p>
-      <w:pPr>
-        <w:jc w:val="both"/>
-      </w:pPr>
-    </w:p>
-    <w:p>
-      <w:pPr>
-        <w:jc w:val="both"/>
-      </w:pPr>
-    </w:p>
-    <w:p>
-      <w:pPr>
-        <w:jc w:val="both"/>
-      </w:pPr>
-    </w:p>
-    <w:p>
-      <w:pPr>
-        <w:jc w:val="both"/>
-      </w:pPr>
-    </w:p>
-    <w:p>
-      <w:pPr>
-        <w:jc w:val="both"/>
-      </w:pPr>
-    </w:p>
-    <w:p>
-      <w:pPr>
-        <w:jc w:val="both"/>
-      </w:pPr>
-      <w:r>
-        <w:t>FIGURE 2: Phase plots of each game</w:t>
+        <w:keepNext/>
+        <w:jc w:val="both"/>
+      </w:pPr>
+      <w:r>
+        <w:rPr>
+          <w:noProof/>
+        </w:rPr>
+        <w:lastRenderedPageBreak/>
+        <w:drawing>
+          <wp:inline distT="0" distB="0" distL="0" distR="0" wp14:anchorId="36C8626A" wp14:editId="0B45C4D5">
+            <wp:extent cx="6324600" cy="4114800"/>
+            <wp:effectExtent l="0" t="0" r="0" b="0"/>
+            <wp:docPr id="2" name="Picture 2"/>
+            <wp:cNvGraphicFramePr>
+              <a:graphicFrameLocks xmlns:a="http://schemas.openxmlformats.org/drawingml/2006/main" noChangeAspect="1"/>
+            </wp:cNvGraphicFramePr>
+            <a:graphic xmlns:a="http://schemas.openxmlformats.org/drawingml/2006/main">
+              <a:graphicData uri="http://schemas.openxmlformats.org/drawingml/2006/picture">
+                <pic:pic xmlns:pic="http://schemas.openxmlformats.org/drawingml/2006/picture">
+                  <pic:nvPicPr>
+                    <pic:cNvPr id="0" name="Picture 1"/>
+                    <pic:cNvPicPr>
+                      <a:picLocks noChangeAspect="1" noChangeArrowheads="1"/>
+                    </pic:cNvPicPr>
+                  </pic:nvPicPr>
+                  <pic:blipFill>
+                    <a:blip r:embed="rId8">
+                      <a:extLst>
+                        <a:ext uri="{28A0092B-C50C-407E-A947-70E740481C1C}">
+                          <a14:useLocalDpi xmlns:a14="http://schemas.microsoft.com/office/drawing/2010/main" val="0"/>
+                        </a:ext>
+                      </a:extLst>
+                    </a:blip>
+                    <a:srcRect/>
+                    <a:stretch>
+                      <a:fillRect/>
+                    </a:stretch>
+                  </pic:blipFill>
+                  <pic:spPr bwMode="auto">
+                    <a:xfrm>
+                      <a:off x="0" y="0"/>
+                      <a:ext cx="6324600" cy="4114800"/>
+                    </a:xfrm>
+                    <a:prstGeom prst="rect">
+                      <a:avLst/>
+                    </a:prstGeom>
+                    <a:noFill/>
+                    <a:ln>
+                      <a:noFill/>
+                    </a:ln>
+                  </pic:spPr>
+                </pic:pic>
+              </a:graphicData>
+            </a:graphic>
+          </wp:inline>
+        </w:drawing>
+      </w:r>
+    </w:p>
+    <w:p>
+      <w:pPr>
+        <w:pStyle w:val="Caption"/>
+        <w:jc w:val="both"/>
+      </w:pPr>
+      <w:r>
+        <w:rPr>
+          <w:b/>
+          <w:bCs/>
+        </w:rPr>
+        <w:t xml:space="preserve">Figure </w:t>
+      </w:r>
+      <w:r>
+        <w:rPr>
+          <w:b/>
+          <w:bCs/>
+        </w:rPr>
+        <w:fldChar w:fldCharType="begin"/>
+      </w:r>
+      <w:r>
+        <w:rPr>
+          <w:b/>
+          <w:bCs/>
+        </w:rPr>
+        <w:instrText xml:space="preserve"> SEQ Figure \* ARABIC </w:instrText>
+      </w:r>
+      <w:r>
+        <w:rPr>
+          <w:b/>
+          <w:bCs/>
+        </w:rPr>
+        <w:fldChar w:fldCharType="separate"/>
+      </w:r>
+      <w:r>
+        <w:rPr>
+          <w:b/>
+          <w:bCs/>
+          <w:noProof/>
+        </w:rPr>
+        <w:t>2</w:t>
+      </w:r>
+      <w:r>
+        <w:rPr>
+          <w:b/>
+          <w:bCs/>
+        </w:rPr>
+        <w:fldChar w:fldCharType="end"/>
+      </w:r>
+      <w:r>
+        <w:rPr>
+          <w:b/>
+          <w:bCs/>
+        </w:rPr>
+        <w:t>:</w:t>
+      </w:r>
+      <w:r>
+        <w:t xml:space="preserve"> Quiver plot of each game showing the strategy evolution with replicator dynamics.</w:t>
       </w:r>
     </w:p>
     <w:p>
@@ -1938,7 +1981,11 @@
         <w:t>normalize the probability</w:t>
       </w:r>
       <w:r>
-        <w:t xml:space="preserve"> distribution over the possible actions. As such, actions with a sub-optimal reward </w:t>
+        <w:t xml:space="preserve"> </w:t>
+      </w:r>
+      <w:r>
+        <w:lastRenderedPageBreak/>
+        <w:t xml:space="preserve">distribution over the possible actions. As such, actions with a sub-optimal reward </w:t>
       </w:r>
       <w:r>
         <w:t xml:space="preserve">are not simply ignored </w:t>
@@ -2253,11 +2300,7 @@
         <w:t>mixed strategy Nash equilibria are never achieved</w:t>
       </w:r>
       <w:r>
-        <w:t xml:space="preserve"> (even with an exploration rate of 0). The reason being that the agents are constantly changing their q-values based on previous rewards and mixed strategy equilibria are thus unstable (since with a probability p or (1-p) the agent will lose/win and adapt their q-values). The only way to reach a mixed strategy Nash equilibrium </w:t>
-      </w:r>
-      <w:r>
-        <w:lastRenderedPageBreak/>
-        <w:t>would be to start in one (especially if the probability p is not representable as a computer number) and have a learning rate of 0.</w:t>
+        <w:t xml:space="preserve"> (even with an exploration rate of 0). The reason being that the agents are constantly changing their q-values based on previous rewards and mixed strategy equilibria are thus unstable (since with a probability p or (1-p) the agent will lose/win and adapt their q-values). The only way to reach a mixed strategy Nash equilibrium would be to start in one (especially if the probability p is not representable as a computer number) and have a learning rate of 0.</w:t>
       </w:r>
     </w:p>
     <w:p>
@@ -2934,6 +2977,7 @@
         <w:jc w:val="both"/>
       </w:pPr>
       <w:r>
+        <w:lastRenderedPageBreak/>
         <w:t>3.2</w:t>
       </w:r>
       <w:r>
@@ -3044,11 +3088,7 @@
         <w:t xml:space="preserve"> (and a Nash equilibrium is defined when the other player sticks to the same strategy)</w:t>
       </w:r>
       <w:r>
-        <w:t xml:space="preserve">. The smaller the epsilon </w:t>
-      </w:r>
-      <w:r>
-        <w:lastRenderedPageBreak/>
-        <w:t>value, the higher the probability that both agents will choose an action that leads to a Nash equilibrium state.</w:t>
+        <w:t>. The smaller the epsilon value, the higher the probability that both agents will choose an action that leads to a Nash equilibrium state.</w:t>
       </w:r>
       <w:r>
         <w:t xml:space="preserve"> The implementation of the epsilon-greedy exploration function is the same as in the </w:t>
@@ -3181,7 +3221,7 @@
                     <pic:cNvPicPr/>
                   </pic:nvPicPr>
                   <pic:blipFill>
-                    <a:blip r:embed="rId8">
+                    <a:blip r:embed="rId9">
                       <a:extLst>
                         <a:ext uri="{28A0092B-C50C-407E-A947-70E740481C1C}">
                           <a14:useLocalDpi xmlns:a14="http://schemas.microsoft.com/office/drawing/2010/main" val="0"/>
@@ -3247,7 +3287,7 @@
           <w:bCs/>
           <w:noProof/>
         </w:rPr>
-        <w:t>2</w:t>
+        <w:t>3</w:t>
       </w:r>
       <w:r>
         <w:rPr>
@@ -3443,6 +3483,7 @@
         <w:rPr>
           <w:noProof/>
         </w:rPr>
+        <w:lastRenderedPageBreak/>
         <w:drawing>
           <wp:inline distT="0" distB="0" distL="0" distR="0" wp14:anchorId="496AF74F" wp14:editId="22CFC879">
             <wp:extent cx="6332220" cy="715010"/>
@@ -3459,7 +3500,7 @@
                     <pic:cNvPicPr/>
                   </pic:nvPicPr>
                   <pic:blipFill>
-                    <a:blip r:embed="rId9"/>
+                    <a:blip r:embed="rId10"/>
                     <a:stretch>
                       <a:fillRect/>
                     </a:stretch>
@@ -3519,7 +3560,7 @@
           <w:bCs/>
           <w:noProof/>
         </w:rPr>
-        <w:t>3</w:t>
+        <w:t>4</w:t>
       </w:r>
       <w:r>
         <w:rPr>
@@ -3646,11 +3687,7 @@
       </w:r>
       <w:proofErr w:type="gramEnd"/>
       <w:r>
-        <w:t xml:space="preserve"> number of </w:t>
-      </w:r>
-      <w:r>
-        <w:lastRenderedPageBreak/>
-        <w:t>training iterations is required to achieve convergence.</w:t>
+        <w:t xml:space="preserve"> number of training iterations is required to achieve convergence.</w:t>
       </w:r>
       <w:r>
         <w:t xml:space="preserve"> A higher learning rate was also chosen, since there is a high </w:t>
@@ -3707,7 +3744,7 @@
                     </pic:cNvPicPr>
                   </pic:nvPicPr>
                   <pic:blipFill rotWithShape="1">
-                    <a:blip r:embed="rId10">
+                    <a:blip r:embed="rId11">
                       <a:extLst>
                         <a:ext uri="{28A0092B-C50C-407E-A947-70E740481C1C}">
                           <a14:useLocalDpi xmlns:a14="http://schemas.microsoft.com/office/drawing/2010/main" val="0"/>
@@ -3781,7 +3818,7 @@
           <w:bCs/>
           <w:noProof/>
         </w:rPr>
-        <w:t>4</w:t>
+        <w:t>5</w:t>
       </w:r>
       <w:r>
         <w:rPr>
@@ -3860,322 +3897,322 @@
         <w:t>4 algorithms overlaid on a quiver plot of the replicator dynamics.</w:t>
       </w:r>
       <w:r>
-        <w:t xml:space="preserve"> ………</w:t>
-      </w:r>
-      <w:r>
-        <w:t>………………………………………………………………………………………………………………………………………………………………………………………………………………………………………………………………………………………………………………………………………………………………………………………………………………………………………………………………………………………………………………………………………………………………………………………………………………………………………………………………………………………………………………………………………………………………………………………………………………………………………………………………</w:t>
-      </w:r>
-    </w:p>
-    <w:p>
-      <w:pPr>
-        <w:jc w:val="both"/>
-      </w:pPr>
-    </w:p>
-    <w:p>
-      <w:pPr>
-        <w:jc w:val="both"/>
-      </w:pPr>
-    </w:p>
-    <w:p>
-      <w:pPr>
-        <w:jc w:val="both"/>
-      </w:pPr>
-    </w:p>
-    <w:p>
-      <w:pPr>
-        <w:jc w:val="both"/>
-      </w:pPr>
-    </w:p>
-    <w:p>
-      <w:pPr>
-        <w:jc w:val="both"/>
-      </w:pPr>
-    </w:p>
-    <w:p>
-      <w:pPr>
-        <w:jc w:val="both"/>
-      </w:pPr>
-    </w:p>
-    <w:p>
-      <w:pPr>
-        <w:jc w:val="both"/>
-      </w:pPr>
-    </w:p>
-    <w:p>
-      <w:pPr>
-        <w:jc w:val="both"/>
-      </w:pPr>
-    </w:p>
-    <w:p>
-      <w:pPr>
-        <w:jc w:val="both"/>
-      </w:pPr>
-    </w:p>
-    <w:p>
-      <w:pPr>
-        <w:jc w:val="both"/>
-      </w:pPr>
-    </w:p>
-    <w:p>
-      <w:pPr>
-        <w:jc w:val="both"/>
-      </w:pPr>
-    </w:p>
-    <w:p>
-      <w:pPr>
-        <w:jc w:val="both"/>
-      </w:pPr>
-    </w:p>
-    <w:p>
-      <w:pPr>
-        <w:jc w:val="both"/>
-      </w:pPr>
-    </w:p>
-    <w:p>
-      <w:pPr>
-        <w:jc w:val="both"/>
-      </w:pPr>
-    </w:p>
-    <w:p>
-      <w:pPr>
-        <w:jc w:val="both"/>
-      </w:pPr>
-      <w:r>
-        <w:t xml:space="preserve">FIGURE </w:t>
-      </w:r>
-      <w:r>
-        <w:t>6</w:t>
-      </w:r>
-      <w:r>
-        <w:t>: Trajectory plots of each algorithms for a couple of games</w:t>
-      </w:r>
-    </w:p>
-    <w:p>
-      <w:pPr>
-        <w:pStyle w:val="Heading1"/>
-        <w:jc w:val="both"/>
-      </w:pPr>
-      <w:r>
-        <w:t>4</w:t>
-      </w:r>
-      <w:r>
-        <w:tab/>
-      </w:r>
-      <w:r>
-        <w:t>Literature review</w:t>
-      </w:r>
-    </w:p>
-    <w:p>
-      <w:pPr>
-        <w:jc w:val="both"/>
-      </w:pPr>
-      <w:r>
-        <w:t xml:space="preserve">To get to know the </w:t>
-      </w:r>
-      <w:proofErr w:type="spellStart"/>
-      <w:r>
-        <w:t>open_spiel</w:t>
-      </w:r>
-      <w:proofErr w:type="spellEnd"/>
-      <w:r>
-        <w:t xml:space="preserve">, we mostly looked at the examples and algorithm implementations in the </w:t>
-      </w:r>
-      <w:proofErr w:type="spellStart"/>
-      <w:r>
-        <w:t>open_spiel</w:t>
-      </w:r>
-      <w:proofErr w:type="spellEnd"/>
-      <w:r>
-        <w:t>/</w:t>
-      </w:r>
-      <w:r>
-        <w:t xml:space="preserve">python directory of the </w:t>
-      </w:r>
-      <w:r>
-        <w:t>GitHub</w:t>
-      </w:r>
-      <w:r>
-        <w:t xml:space="preserve"> repository. To get to know the basic concepts of game theory such as payoff matrices, mixed and pure strategy Nash equilibria, Pareto-optimality and replicator dynamics, the introduction sections of the</w:t>
-      </w:r>
-      <w:r>
-        <w:t xml:space="preserve"> survey on </w:t>
-      </w:r>
-      <w:r>
-        <w:t xml:space="preserve">Evolutionary Dynamics in Multi-Agents </w:t>
-      </w:r>
-      <w:r>
-        <w:t>Learning and the papers on FAQ and LFAQ</w:t>
-      </w:r>
-      <w:r>
-        <w:t xml:space="preserve"> </w:t>
-      </w:r>
-      <w:r>
-        <w:fldChar w:fldCharType="begin"/>
-      </w:r>
-      <w:r>
-        <w:instrText xml:space="preserve"> ADDIN ZOTERO_ITEM CSL_CITATION {"citationID":"zuTnvdwg","properties":{"formattedCitation":"[1]\\uc0\\u8211{}[3]","plainCitation":"[1]–[3]","noteIndex":0},"citationItems":[{"id":325,"uris":["http://zotero.org/users/5204188/items/HKJS4NKN"],"uri":["http://zotero.org/users/5204188/items/HKJS4NKN"],"itemData":{"id":325,"type":"article-journal","abstract":"The interaction of multiple autonomous agents gives rise to highly dynamic and nondeterministic environments, contributing to the complexity in applications such as automated ﬁnancial markets, smart grids, or robotics. Due to the sheer number of situations that may arise, it is not possible to foresee and program the optimal behaviour for all agents beforehand. Consequently, it becomes essential for the success of the system that the agents can learn their optimal behaviour and adapt to new situations or circumstances. The past two decades have seen the emergence of reinforcement learning, both in single and multiagent settings, as a strong, robust and adaptive learning paradigm. Progress has been substantial, and a wide range of algorithms are now available. An important challenge in the domain of multi-agent learning is to gain qualitative insights into the resulting system dynamics. In the past decade, tools and methods from evolutionary game theory have been successfully employed to study multi-agent learning dynamics formally in strategic interactions. This article surveys the dynamical models that have been derived for various multi-agent reinforcement learning algorithms, making it possible to study and compare them qualitatively. Furthermore, new learning algorithms that have been introduced using these evolutionary game theoretic tools are reviewed. The evolutionary models can be used to study complex strategic interactions. Examples of such analysis are given for the domains of automated trading in stock markets and collision avoidance in multi-robot systems. The paper provides a roadmap on the progress that has been achieved in analysing the evolutionary dynamics of multi-agent learning by highlighting the main results and accomplishments.","container-title":"Journal of Artificial Intelligence Research","DOI":"10.1613/jair.4818","ISSN":"1076-9757","journalAbbreviation":"jair","language":"en","page":"659-697","source":"DOI.org (Crossref)","title":"Evolutionary Dynamics of Multi-Agent Learning: A Survey","title-short":"Evolutionary Dynamics of Multi-Agent Learning","volume":"53","author":[{"family":"Bloembergen","given":"Daan"},{"family":"Tuyls","given":"Karl"},{"family":"Hennes","given":"Daniel"},{"family":"Kaisers","given":"Michael"}],"issued":{"date-parts":[["2015",8,17]]}}},{"id":326,"uris":["http://zotero.org/users/5204188/items/4XEZZ3UW"],"uri":["http://zotero.org/users/5204188/items/4XEZZ3UW"],"itemData":{"id":326,"type":"article-journal","abstract":"Multi-agent learning is a crucial method to control or ﬁnd solutions for systems, in which more than one entity needs to be adaptive. In today’s interconnected world, such systems are ubiquitous in many domains, including auctions in economics, swarm robotics in computer science, and politics in social sciences. Multi-agent learning is inherently more complex than single-agent learning and has a relatively thin theoretical framework supporting it. Recently, multi-agent learning dynamics have been linked to evolutionary game theory, allowing the interpretation of learning as an evolution of competing policies in the mind of the learning agents. The dynamical system from evolutionary game theory that has been linked to Q-learning predicts the expected behavior of the learning agents. Closer analysis however allows for two interesting observations: the predicted behavior is not always the same as the actual behavior, and in case of deviation, the predicted behavior is more desirable. This discrepancy is elucidated in this article, and based on these new insights Frequency Adjusted Q- (FAQ-) learning is proposed. This variation of Q-learning perfectly adheres to the predictions of the evolutionary model for an arbitrarily large part of the policy space. In addition to the theoretical discussion, experiments in the three classes of two-agent twoaction games illustrate the superiority of FAQ-learning.","language":"en","page":"8","source":"Zotero","title":"Frequency Adjusted Multi-agent Q-learning","author":[{"family":"Kaisers","given":"Michael"},{"family":"Tuyls","given":"Karl"}]}},{"id":322,"uris":["http://zotero.org/users/5204188/items/G4AQXLXM"],"uri":["http://zotero.org/users/5204188/items/G4AQXLXM"],"itemData":{"id":322,"type":"article-journal","abstract":"Overcoming convergence to suboptimal solutions in cooperative multi-agent games has been a main challenge in reinforcement learning. The concept of “leniency” has been proposed to be more forgiving for initial mis-coordination. It has been shown theoretically that an arbitrarily high certainty of convergence to the global optimum can be achieved by increasing the degree of leniency, but the relation of the evolutionary game theoretic model to the Lenient Q-learning algorithm relied on the simplifying assumption that all actions would be updated simultaneously. Building on insights from Frequency Adjusted Q-learning, this article introduces the variation Lenient Frequency Adjusted Q-learning that matches the theoretical model precisely, and allows for arbitrarily high convergence to Pareto optimal equilibria in cooperative games.","language":"en","page":"8","source":"Zotero","title":"Lenient Frequency Adjusted Q-learning","author":[{"family":"Bloembergen","given":"Daan"},{"family":"Kaisers","given":"Michael"},{"family":"Tuyls","given":"Karl"}]}}],"schema":"https://github.com/citation-style-language/schema/raw/master/csl-citation.json"} </w:instrText>
-      </w:r>
-      <w:r>
-        <w:fldChar w:fldCharType="separate"/>
-      </w:r>
-      <w:r>
-        <w:rPr>
-          <w:rFonts w:ascii="Calibri" w:hAnsi="Calibri" w:cs="Calibri"/>
-        </w:rPr>
-        <w:t>[1]–[3]</w:t>
-      </w:r>
-      <w:r>
-        <w:fldChar w:fldCharType="end"/>
-      </w:r>
-      <w:r>
-        <w:t xml:space="preserve"> were used</w:t>
-      </w:r>
-      <w:r>
-        <w:t xml:space="preserve"> along with online resources such as the YouTube series ‘Game Theory 101’</w:t>
-      </w:r>
-      <w:r>
-        <w:t xml:space="preserve"> </w:t>
-      </w:r>
-      <w:r>
-        <w:fldChar w:fldCharType="begin"/>
-      </w:r>
-      <w:r>
-        <w:instrText xml:space="preserve"> ADDIN ZOTERO_ITEM CSL_CITATION {"citationID":"YgvJL8Wq","properties":{"formattedCitation":"[4]","plainCitation":"[4]","noteIndex":0},"citationItems":[{"id":547,"uris":["http://zotero.org/users/5204188/items/HLAT3FRX"],"uri":["http://zotero.org/users/5204188/items/HLAT3FRX"],"itemData":{"id":547,"type":"motion_picture","collection-title":"Game Theory 101","language":"English","title":"Game Theory 101","URL":"https://www.youtube.com/playlist?list=PLKI1h_nAkaQoDzI4xDIXzx6U2ergFmedo","author":[{"family":"Spaniel","given":"William"}],"accessed":{"date-parts":[["2020",3,12]]},"issued":{"date-parts":[["2019",8,27]]}}}],"schema":"https://github.com/citation-style-language/schema/raw/master/csl-citation.json"} </w:instrText>
-      </w:r>
-      <w:r>
-        <w:fldChar w:fldCharType="separate"/>
-      </w:r>
-      <w:r>
-        <w:rPr>
-          <w:rFonts w:ascii="Calibri" w:hAnsi="Calibri" w:cs="Calibri"/>
-        </w:rPr>
-        <w:t>[4]</w:t>
-      </w:r>
-      <w:r>
-        <w:fldChar w:fldCharType="end"/>
-      </w:r>
-      <w:r>
-        <w:t>.</w:t>
-      </w:r>
-      <w:r>
-        <w:t xml:space="preserve"> </w:t>
-      </w:r>
-      <w:r>
-        <w:t xml:space="preserve">The </w:t>
-      </w:r>
-      <w:r>
-        <w:t xml:space="preserve">different Q-learning algorithms </w:t>
-      </w:r>
-      <w:r>
-        <w:t xml:space="preserve">and different exploration strategies </w:t>
-      </w:r>
-      <w:r>
-        <w:t>were</w:t>
-      </w:r>
-      <w:r>
-        <w:t xml:space="preserve"> taken from the </w:t>
-      </w:r>
-      <w:r>
-        <w:t xml:space="preserve">FAQ and LFAQ papers </w:t>
-      </w:r>
-      <w:r>
-        <w:fldChar w:fldCharType="begin"/>
-      </w:r>
-      <w:r>
-        <w:instrText xml:space="preserve"> ADDIN ZOTERO_ITEM CSL_CITATION {"citationID":"nxAyJvoH","properties":{"formattedCitation":"[2], [3], [5]","plainCitation":"[2], [3], [5]","noteIndex":0},"citationItems":[{"id":326,"uris":["http://zotero.org/users/5204188/items/4XEZZ3UW"],"uri":["http://zotero.org/users/5204188/items/4XEZZ3UW"],"itemData":{"id":326,"type":"article-journal","abstract":"Multi-agent learning is a crucial method to control or ﬁnd solutions for systems, in which more than one entity needs to be adaptive. In today’s interconnected world, such systems are ubiquitous in many domains, including auctions in economics, swarm robotics in computer science, and politics in social sciences. Multi-agent learning is inherently more complex than single-agent learning and has a relatively thin theoretical framework supporting it. Recently, multi-agent learning dynamics have been linked to evolutionary game theory, allowing the interpretation of learning as an evolution of competing policies in the mind of the learning agents. The dynamical system from evolutionary game theory that has been linked to Q-learning predicts the expected behavior of the learning agents. Closer analysis however allows for two interesting observations: the predicted behavior is not always the same as the actual behavior, and in case of deviation, the predicted behavior is more desirable. This discrepancy is elucidated in this article, and based on these new insights Frequency Adjusted Q- (FAQ-) learning is proposed. This variation of Q-learning perfectly adheres to the predictions of the evolutionary model for an arbitrarily large part of the policy space. In addition to the theoretical discussion, experiments in the three classes of two-agent twoaction games illustrate the superiority of FAQ-learning.","language":"en","page":"8","source":"Zotero","title":"Frequency Adjusted Multi-agent Q-learning","author":[{"family":"Kaisers","given":"Michael"},{"family":"Tuyls","given":"Karl"}]}},{"id":322,"uris":["http://zotero.org/users/5204188/items/G4AQXLXM"],"uri":["http://zotero.org/users/5204188/items/G4AQXLXM"],"itemData":{"id":322,"type":"article-journal","abstract":"Overcoming convergence to suboptimal solutions in cooperative multi-agent games has been a main challenge in reinforcement learning. The concept of “leniency” has been proposed to be more forgiving for initial mis-coordination. It has been shown theoretically that an arbitrarily high certainty of convergence to the global optimum can be achieved by increasing the degree of leniency, but the relation of the evolutionary game theoretic model to the Lenient Q-learning algorithm relied on the simplifying assumption that all actions would be updated simultaneously. Building on insights from Frequency Adjusted Q-learning, this article introduces the variation Lenient Frequency Adjusted Q-learning that matches the theoretical model precisely, and allows for arbitrarily high convergence to Pareto optimal equilibria in cooperative games.","language":"en","page":"8","source":"Zotero","title":"Lenient Frequency Adjusted Q-learning","author":[{"family":"Bloembergen","given":"Daan"},{"family":"Kaisers","given":"Michael"},{"family":"Tuyls","given":"Karl"}]}},{"id":323,"uris":["http://zotero.org/users/5204188/items/6635UX48"],"uri":["http://zotero.org/users/5204188/items/6635UX48"],"itemData":{"id":323,"type":"article-journal","abstract":"We consider the dynamics of Q-learning in two-player two-action games with a Boltzmann exploration mechanism. For any non-zero exploration rate the dynamics is dissipative, which guarantees that agent strategies converge to rest points that are generally different from the game's Nash Equlibria (NE). We provide a comprehensive characterization of the rest point structure for different games, and examine the sensitivity of this structure with respect to the noise due to exploration. Our results indicate that for a class of games with multiple NE the asymptotic behavior of learning dynamics can undergo drastic changes at critical exploration rates. Furthermore, we demonstrate that for certain games with a single NE, it is possible to have additional rest points (not corresponding to any NE) that persist for a finite range of the exploration rates and disappear when the exploration rates of both players tend to zero.","container-title":"Physical Review E","DOI":"10.1103/PhysRevE.85.041145","ISSN":"1539-3755, 1550-2376","issue":"4","journalAbbreviation":"Phys. Rev. E","language":"en","note":"arXiv: 1109.1528","page":"041145","source":"arXiv.org","title":"Dynamics of Boltzmann Q-Learning in Two-Player Two-Action Games","volume":"85","author":[{"family":"Kianercy","given":"Ardeshir"},{"family":"Galstyan","given":"Aram"}],"issued":{"date-parts":[["2012",4,26]]}}}],"schema":"https://github.com/citation-style-language/schema/raw/master/csl-citation.json"} </w:instrText>
-      </w:r>
-      <w:r>
-        <w:fldChar w:fldCharType="separate"/>
-      </w:r>
-      <w:r>
-        <w:rPr>
-          <w:rFonts w:ascii="Calibri" w:hAnsi="Calibri" w:cs="Calibri"/>
-        </w:rPr>
-        <w:t>[2], [3], [5]</w:t>
-      </w:r>
-      <w:r>
-        <w:fldChar w:fldCharType="end"/>
-      </w:r>
-      <w:r>
-        <w:t>.</w:t>
-      </w:r>
-    </w:p>
-    <w:p>
-      <w:pPr>
-        <w:jc w:val="both"/>
-      </w:pPr>
-      <w:r>
-        <w:t xml:space="preserve">For the </w:t>
-      </w:r>
-      <w:r>
-        <w:t>research on the algorithms we want to implement to solve Kuhn and Leduc Poker ………………….</w:t>
-      </w:r>
-    </w:p>
-    <w:p>
-      <w:pPr>
-        <w:jc w:val="both"/>
-      </w:pPr>
-      <w:r>
-        <w:t>………………………………………………………………………………………………………………………………………………………………………………………………………………………………………………………………………………………………………………………………………………………………………………………………………………………………………………………………………………………………………………………………………………………………………………</w:t>
-      </w:r>
-    </w:p>
-    <w:p>
-      <w:pPr>
-        <w:pStyle w:val="Heading1"/>
-      </w:pPr>
-      <w:r>
-        <w:lastRenderedPageBreak/>
-        <w:t>5</w:t>
-      </w:r>
-      <w:r>
-        <w:tab/>
-      </w:r>
-      <w:r>
-        <w:t>Conclusion</w:t>
-      </w:r>
-    </w:p>
-    <w:p>
-      <w:pPr>
-        <w:jc w:val="both"/>
-      </w:pPr>
-      <w:r>
-        <w:t>………………………………………………………………………………………………………………………………………………………………………………………………………………………………………………………………………………………………………………………………………………………………………………………………………………………………………………………………………………………………………………………………………………………………………………………………………………………………………………………………………………………………………………………………………………………………………………………………………………………………………………………………………………………………………………………………………………………………………………………………………………………………………………………………………………………………………………………………………………………………</w:t>
-      </w:r>
-    </w:p>
-    <w:p>
-      <w:pPr>
-        <w:pStyle w:val="Heading1"/>
-      </w:pPr>
-      <w:r>
-        <w:t>6</w:t>
-      </w:r>
-      <w:r>
-        <w:tab/>
-      </w:r>
-      <w:r>
-        <w:t xml:space="preserve">Future </w:t>
-      </w:r>
-      <w:r>
-        <w:t>work</w:t>
-      </w:r>
-    </w:p>
-    <w:p>
-      <w:pPr>
-        <w:jc w:val="both"/>
-      </w:pPr>
-      <w:r>
-        <w:t>………………………………………………………………………………………………………………………………………………………………………………………………………………………………………………………………………………………………………………………………………………………………………………………………………………………………………………………………………………………………………………………………………………………………………………………………………………………………………………………………………………………………………………………………………………………………………………………………………………………………………………………………………………………………………………………………………………………………………………………………………………………………………………………………………………………………………………………………………………………………</w:t>
-      </w:r>
-    </w:p>
-    <w:p>
-      <w:r>
-        <w:rPr>
-          <w:b/>
-        </w:rPr>
-        <w:br w:type="page"/>
-      </w:r>
+        <w:t xml:space="preserve"> ……………………………………………………………………………………………………………………………………………………………………………………………………………………………………………………………………………………………………………………………………………………………………………………………………………………………………………………………………………………………………………………………………………………………………………………………………………………………………………</w:t>
+      </w:r>
+    </w:p>
+    <w:p>
+      <w:pPr>
+        <w:jc w:val="both"/>
+      </w:pPr>
+    </w:p>
+    <w:p>
+      <w:pPr>
+        <w:jc w:val="both"/>
+      </w:pPr>
+    </w:p>
+    <w:p>
+      <w:pPr>
+        <w:jc w:val="both"/>
+      </w:pPr>
+    </w:p>
+    <w:p>
+      <w:pPr>
+        <w:jc w:val="both"/>
+      </w:pPr>
+    </w:p>
+    <w:p>
+      <w:pPr>
+        <w:jc w:val="both"/>
+      </w:pPr>
+    </w:p>
+    <w:p>
+      <w:pPr>
+        <w:jc w:val="both"/>
+      </w:pPr>
+    </w:p>
+    <w:p>
+      <w:pPr>
+        <w:jc w:val="both"/>
+      </w:pPr>
       <w:bookmarkStart w:id="0" w:name="_GoBack"/>
       <w:bookmarkEnd w:id="0"/>
+    </w:p>
+    <w:p>
+      <w:pPr>
+        <w:jc w:val="both"/>
+      </w:pPr>
+    </w:p>
+    <w:p>
+      <w:pPr>
+        <w:jc w:val="both"/>
+      </w:pPr>
+    </w:p>
+    <w:p>
+      <w:pPr>
+        <w:jc w:val="both"/>
+      </w:pPr>
+    </w:p>
+    <w:p>
+      <w:pPr>
+        <w:jc w:val="both"/>
+      </w:pPr>
+    </w:p>
+    <w:p>
+      <w:pPr>
+        <w:jc w:val="both"/>
+      </w:pPr>
+    </w:p>
+    <w:p>
+      <w:pPr>
+        <w:jc w:val="both"/>
+      </w:pPr>
+    </w:p>
+    <w:p>
+      <w:pPr>
+        <w:jc w:val="both"/>
+      </w:pPr>
+    </w:p>
+    <w:p>
+      <w:pPr>
+        <w:jc w:val="both"/>
+      </w:pPr>
+      <w:r>
+        <w:t xml:space="preserve">FIGURE </w:t>
+      </w:r>
+      <w:r>
+        <w:t>6</w:t>
+      </w:r>
+      <w:r>
+        <w:t>: Trajectory plots of each algorithms for a couple of games</w:t>
+      </w:r>
+    </w:p>
+    <w:p>
+      <w:pPr>
+        <w:pStyle w:val="Heading1"/>
+        <w:jc w:val="both"/>
+      </w:pPr>
+      <w:r>
+        <w:t>4</w:t>
+      </w:r>
+      <w:r>
+        <w:tab/>
+      </w:r>
+      <w:r>
+        <w:t>Literature review</w:t>
+      </w:r>
+    </w:p>
+    <w:p>
+      <w:pPr>
+        <w:jc w:val="both"/>
+      </w:pPr>
+      <w:r>
+        <w:t xml:space="preserve">To get to know the </w:t>
+      </w:r>
+      <w:proofErr w:type="spellStart"/>
+      <w:r>
+        <w:t>open_spiel</w:t>
+      </w:r>
+      <w:proofErr w:type="spellEnd"/>
+      <w:r>
+        <w:t xml:space="preserve">, we mostly looked at the examples and algorithm implementations in the </w:t>
+      </w:r>
+      <w:proofErr w:type="spellStart"/>
+      <w:r>
+        <w:t>open_spiel</w:t>
+      </w:r>
+      <w:proofErr w:type="spellEnd"/>
+      <w:r>
+        <w:t>/</w:t>
+      </w:r>
+      <w:r>
+        <w:t xml:space="preserve">python directory of the </w:t>
+      </w:r>
+      <w:r>
+        <w:t>GitHub</w:t>
+      </w:r>
+      <w:r>
+        <w:t xml:space="preserve"> repository. To get to know the basic concepts of game theory such as payoff matrices, mixed and pure strategy Nash equilibria, Pareto-optimality and replicator dynamics, the introduction sections of the</w:t>
+      </w:r>
+      <w:r>
+        <w:t xml:space="preserve"> survey on </w:t>
+      </w:r>
+      <w:r>
+        <w:t xml:space="preserve">Evolutionary Dynamics in Multi-Agents </w:t>
+      </w:r>
+      <w:r>
+        <w:t>Learning and the papers on FAQ and LFAQ</w:t>
+      </w:r>
+      <w:r>
+        <w:t xml:space="preserve"> </w:t>
+      </w:r>
+      <w:r>
+        <w:fldChar w:fldCharType="begin"/>
+      </w:r>
+      <w:r>
+        <w:instrText xml:space="preserve"> ADDIN ZOTERO_ITEM CSL_CITATION {"citationID":"zuTnvdwg","properties":{"formattedCitation":"[1]\\uc0\\u8211{}[3]","plainCitation":"[1]–[3]","noteIndex":0},"citationItems":[{"id":325,"uris":["http://zotero.org/users/5204188/items/HKJS4NKN"],"uri":["http://zotero.org/users/5204188/items/HKJS4NKN"],"itemData":{"id":325,"type":"article-journal","abstract":"The interaction of multiple autonomous agents gives rise to highly dynamic and nondeterministic environments, contributing to the complexity in applications such as automated ﬁnancial markets, smart grids, or robotics. Due to the sheer number of situations that may arise, it is not possible to foresee and program the optimal behaviour for all agents beforehand. Consequently, it becomes essential for the success of the system that the agents can learn their optimal behaviour and adapt to new situations or circumstances. The past two decades have seen the emergence of reinforcement learning, both in single and multiagent settings, as a strong, robust and adaptive learning paradigm. Progress has been substantial, and a wide range of algorithms are now available. An important challenge in the domain of multi-agent learning is to gain qualitative insights into the resulting system dynamics. In the past decade, tools and methods from evolutionary game theory have been successfully employed to study multi-agent learning dynamics formally in strategic interactions. This article surveys the dynamical models that have been derived for various multi-agent reinforcement learning algorithms, making it possible to study and compare them qualitatively. Furthermore, new learning algorithms that have been introduced using these evolutionary game theoretic tools are reviewed. The evolutionary models can be used to study complex strategic interactions. Examples of such analysis are given for the domains of automated trading in stock markets and collision avoidance in multi-robot systems. The paper provides a roadmap on the progress that has been achieved in analysing the evolutionary dynamics of multi-agent learning by highlighting the main results and accomplishments.","container-title":"Journal of Artificial Intelligence Research","DOI":"10.1613/jair.4818","ISSN":"1076-9757","journalAbbreviation":"jair","language":"en","page":"659-697","source":"DOI.org (Crossref)","title":"Evolutionary Dynamics of Multi-Agent Learning: A Survey","title-short":"Evolutionary Dynamics of Multi-Agent Learning","volume":"53","author":[{"family":"Bloembergen","given":"Daan"},{"family":"Tuyls","given":"Karl"},{"family":"Hennes","given":"Daniel"},{"family":"Kaisers","given":"Michael"}],"issued":{"date-parts":[["2015",8,17]]}}},{"id":326,"uris":["http://zotero.org/users/5204188/items/4XEZZ3UW"],"uri":["http://zotero.org/users/5204188/items/4XEZZ3UW"],"itemData":{"id":326,"type":"article-journal","abstract":"Multi-agent learning is a crucial method to control or ﬁnd solutions for systems, in which more than one entity needs to be adaptive. In today’s interconnected world, such systems are ubiquitous in many domains, including auctions in economics, swarm robotics in computer science, and politics in social sciences. Multi-agent learning is inherently more complex than single-agent learning and has a relatively thin theoretical framework supporting it. Recently, multi-agent learning dynamics have been linked to evolutionary game theory, allowing the interpretation of learning as an evolution of competing policies in the mind of the learning agents. The dynamical system from evolutionary game theory that has been linked to Q-learning predicts the expected behavior of the learning agents. Closer analysis however allows for two interesting observations: the predicted behavior is not always the same as the actual behavior, and in case of deviation, the predicted behavior is more desirable. This discrepancy is elucidated in this article, and based on these new insights Frequency Adjusted Q- (FAQ-) learning is proposed. This variation of Q-learning perfectly adheres to the predictions of the evolutionary model for an arbitrarily large part of the policy space. In addition to the theoretical discussion, experiments in the three classes of two-agent twoaction games illustrate the superiority of FAQ-learning.","language":"en","page":"8","source":"Zotero","title":"Frequency Adjusted Multi-agent Q-learning","author":[{"family":"Kaisers","given":"Michael"},{"family":"Tuyls","given":"Karl"}]}},{"id":322,"uris":["http://zotero.org/users/5204188/items/G4AQXLXM"],"uri":["http://zotero.org/users/5204188/items/G4AQXLXM"],"itemData":{"id":322,"type":"article-journal","abstract":"Overcoming convergence to suboptimal solutions in cooperative multi-agent games has been a main challenge in reinforcement learning. The concept of “leniency” has been proposed to be more forgiving for initial mis-coordination. It has been shown theoretically that an arbitrarily high certainty of convergence to the global optimum can be achieved by increasing the degree of leniency, but the relation of the evolutionary game theoretic model to the Lenient Q-learning algorithm relied on the simplifying assumption that all actions would be updated simultaneously. Building on insights from Frequency Adjusted Q-learning, this article introduces the variation Lenient Frequency Adjusted Q-learning that matches the theoretical model precisely, and allows for arbitrarily high convergence to Pareto optimal equilibria in cooperative games.","language":"en","page":"8","source":"Zotero","title":"Lenient Frequency Adjusted Q-learning","author":[{"family":"Bloembergen","given":"Daan"},{"family":"Kaisers","given":"Michael"},{"family":"Tuyls","given":"Karl"}]}}],"schema":"https://github.com/citation-style-language/schema/raw/master/csl-citation.json"} </w:instrText>
+      </w:r>
+      <w:r>
+        <w:fldChar w:fldCharType="separate"/>
+      </w:r>
+      <w:r>
+        <w:rPr>
+          <w:rFonts w:ascii="Calibri" w:hAnsi="Calibri" w:cs="Calibri"/>
+        </w:rPr>
+        <w:t>[1]–[3]</w:t>
+      </w:r>
+      <w:r>
+        <w:fldChar w:fldCharType="end"/>
+      </w:r>
+      <w:r>
+        <w:t xml:space="preserve"> were used</w:t>
+      </w:r>
+      <w:r>
+        <w:t xml:space="preserve"> along with online resources such as the YouTube series ‘Game Theory 101’</w:t>
+      </w:r>
+      <w:r>
+        <w:t xml:space="preserve"> </w:t>
+      </w:r>
+      <w:r>
+        <w:fldChar w:fldCharType="begin"/>
+      </w:r>
+      <w:r>
+        <w:instrText xml:space="preserve"> ADDIN ZOTERO_ITEM CSL_CITATION {"citationID":"YgvJL8Wq","properties":{"formattedCitation":"[4]","plainCitation":"[4]","noteIndex":0},"citationItems":[{"id":547,"uris":["http://zotero.org/users/5204188/items/HLAT3FRX"],"uri":["http://zotero.org/users/5204188/items/HLAT3FRX"],"itemData":{"id":547,"type":"motion_picture","collection-title":"Game Theory 101","language":"English","title":"Game Theory 101","URL":"https://www.youtube.com/playlist?list=PLKI1h_nAkaQoDzI4xDIXzx6U2ergFmedo","author":[{"family":"Spaniel","given":"William"}],"accessed":{"date-parts":[["2020",3,12]]},"issued":{"date-parts":[["2019",8,27]]}}}],"schema":"https://github.com/citation-style-language/schema/raw/master/csl-citation.json"} </w:instrText>
+      </w:r>
+      <w:r>
+        <w:fldChar w:fldCharType="separate"/>
+      </w:r>
+      <w:r>
+        <w:rPr>
+          <w:rFonts w:ascii="Calibri" w:hAnsi="Calibri" w:cs="Calibri"/>
+        </w:rPr>
+        <w:t>[4]</w:t>
+      </w:r>
+      <w:r>
+        <w:fldChar w:fldCharType="end"/>
+      </w:r>
+      <w:r>
+        <w:t>.</w:t>
+      </w:r>
+      <w:r>
+        <w:t xml:space="preserve"> </w:t>
+      </w:r>
+      <w:r>
+        <w:t xml:space="preserve">The </w:t>
+      </w:r>
+      <w:r>
+        <w:t xml:space="preserve">different Q-learning algorithms </w:t>
+      </w:r>
+      <w:r>
+        <w:t xml:space="preserve">and different exploration strategies </w:t>
+      </w:r>
+      <w:r>
+        <w:t>were</w:t>
+      </w:r>
+      <w:r>
+        <w:t xml:space="preserve"> taken from the </w:t>
+      </w:r>
+      <w:r>
+        <w:t xml:space="preserve">FAQ and LFAQ papers </w:t>
+      </w:r>
+      <w:r>
+        <w:fldChar w:fldCharType="begin"/>
+      </w:r>
+      <w:r>
+        <w:instrText xml:space="preserve"> ADDIN ZOTERO_ITEM CSL_CITATION {"citationID":"nxAyJvoH","properties":{"formattedCitation":"[2], [3], [5]","plainCitation":"[2], [3], [5]","noteIndex":0},"citationItems":[{"id":326,"uris":["http://zotero.org/users/5204188/items/4XEZZ3UW"],"uri":["http://zotero.org/users/5204188/items/4XEZZ3UW"],"itemData":{"id":326,"type":"article-journal","abstract":"Multi-agent learning is a crucial method to control or ﬁnd solutions for systems, in which more than one entity needs to be adaptive. In today’s interconnected world, such systems are ubiquitous in many domains, including auctions in economics, swarm robotics in computer science, and politics in social sciences. Multi-agent learning is inherently more complex than single-agent learning and has a relatively thin theoretical framework supporting it. Recently, multi-agent learning dynamics have been linked to evolutionary game theory, allowing the interpretation of learning as an evolution of competing policies in the mind of the learning agents. The dynamical system from evolutionary game theory that has been linked to Q-learning predicts the expected behavior of the learning agents. Closer analysis however allows for two interesting observations: the predicted behavior is not always the same as the actual behavior, and in case of deviation, the predicted behavior is more desirable. This discrepancy is elucidated in this article, and based on these new insights Frequency Adjusted Q- (FAQ-) learning is proposed. This variation of Q-learning perfectly adheres to the predictions of the evolutionary model for an arbitrarily large part of the policy space. In addition to the theoretical discussion, experiments in the three classes of two-agent twoaction games illustrate the superiority of FAQ-learning.","language":"en","page":"8","source":"Zotero","title":"Frequency Adjusted Multi-agent Q-learning","author":[{"family":"Kaisers","given":"Michael"},{"family":"Tuyls","given":"Karl"}]}},{"id":322,"uris":["http://zotero.org/users/5204188/items/G4AQXLXM"],"uri":["http://zotero.org/users/5204188/items/G4AQXLXM"],"itemData":{"id":322,"type":"article-journal","abstract":"Overcoming convergence to suboptimal solutions in cooperative multi-agent games has been a main challenge in reinforcement learning. The concept of “leniency” has been proposed to be more forgiving for initial mis-coordination. It has been shown theoretically that an arbitrarily high certainty of convergence to the global optimum can be achieved by increasing the degree of leniency, but the relation of the evolutionary game theoretic model to the Lenient Q-learning algorithm relied on the simplifying assumption that all actions would be updated simultaneously. Building on insights from Frequency Adjusted Q-learning, this article introduces the variation Lenient Frequency Adjusted Q-learning that matches the theoretical model precisely, and allows for arbitrarily high convergence to Pareto optimal equilibria in cooperative games.","language":"en","page":"8","source":"Zotero","title":"Lenient Frequency Adjusted Q-learning","author":[{"family":"Bloembergen","given":"Daan"},{"family":"Kaisers","given":"Michael"},{"family":"Tuyls","given":"Karl"}]}},{"id":323,"uris":["http://zotero.org/users/5204188/items/6635UX48"],"uri":["http://zotero.org/users/5204188/items/6635UX48"],"itemData":{"id":323,"type":"article-journal","abstract":"We consider the dynamics of Q-learning in two-player two-action games with a Boltzmann exploration mechanism. For any non-zero exploration rate the dynamics is dissipative, which guarantees that agent strategies converge to rest points that are generally different from the game's Nash Equlibria (NE). We provide a comprehensive characterization of the rest point structure for different games, and examine the sensitivity of this structure with respect to the noise due to exploration. Our results indicate that for a class of games with multiple NE the asymptotic behavior of learning dynamics can undergo drastic changes at critical exploration rates. Furthermore, we demonstrate that for certain games with a single NE, it is possible to have additional rest points (not corresponding to any NE) that persist for a finite range of the exploration rates and disappear when the exploration rates of both players tend to zero.","container-title":"Physical Review E","DOI":"10.1103/PhysRevE.85.041145","ISSN":"1539-3755, 1550-2376","issue":"4","journalAbbreviation":"Phys. Rev. E","language":"en","note":"arXiv: 1109.1528","page":"041145","source":"arXiv.org","title":"Dynamics of Boltzmann Q-Learning in Two-Player Two-Action Games","volume":"85","author":[{"family":"Kianercy","given":"Ardeshir"},{"family":"Galstyan","given":"Aram"}],"issued":{"date-parts":[["2012",4,26]]}}}],"schema":"https://github.com/citation-style-language/schema/raw/master/csl-citation.json"} </w:instrText>
+      </w:r>
+      <w:r>
+        <w:fldChar w:fldCharType="separate"/>
+      </w:r>
+      <w:r>
+        <w:rPr>
+          <w:rFonts w:ascii="Calibri" w:hAnsi="Calibri" w:cs="Calibri"/>
+        </w:rPr>
+        <w:t>[2], [3], [5]</w:t>
+      </w:r>
+      <w:r>
+        <w:fldChar w:fldCharType="end"/>
+      </w:r>
+      <w:r>
+        <w:t>.</w:t>
+      </w:r>
+    </w:p>
+    <w:p>
+      <w:pPr>
+        <w:jc w:val="both"/>
+      </w:pPr>
+      <w:r>
+        <w:t xml:space="preserve">For the </w:t>
+      </w:r>
+      <w:r>
+        <w:t>research on the algorithms we want to implement to solve Kuhn and Leduc Poker ………………….</w:t>
+      </w:r>
+    </w:p>
+    <w:p>
+      <w:pPr>
+        <w:jc w:val="both"/>
+      </w:pPr>
+      <w:r>
+        <w:t>………………………………………………………………………………………………………………………………………………………………………………………………………………………………………………………………………………………………………………………………………………………………………………………………………………………………………………………………………………………………………………………………………………………………………………</w:t>
+      </w:r>
+    </w:p>
+    <w:p>
+      <w:pPr>
+        <w:pStyle w:val="Heading1"/>
+      </w:pPr>
+      <w:r>
+        <w:t>5</w:t>
+      </w:r>
+      <w:r>
+        <w:tab/>
+      </w:r>
+      <w:r>
+        <w:t>Conclusion</w:t>
+      </w:r>
+    </w:p>
+    <w:p>
+      <w:pPr>
+        <w:jc w:val="both"/>
+      </w:pPr>
+      <w:r>
+        <w:t>………………………………………………………………………………………………………………………………………………………………………………………………………………………………………………………………………………………………………………………………………………………………………………………………………………………………………………………………………………………………………………………………………………………………………………………………………………………………………………………………………………………………………………………………………………………………………………………………………………………………………………………………………………………………………………………………………………………………………………………………………………………………………………………………………………………………………………………………………………………………</w:t>
+      </w:r>
+    </w:p>
+    <w:p>
+      <w:pPr>
+        <w:pStyle w:val="Heading1"/>
+      </w:pPr>
+      <w:r>
+        <w:t>6</w:t>
+      </w:r>
+      <w:r>
+        <w:tab/>
+      </w:r>
+      <w:r>
+        <w:t xml:space="preserve">Future </w:t>
+      </w:r>
+      <w:r>
+        <w:t>work</w:t>
+      </w:r>
+    </w:p>
+    <w:p>
+      <w:pPr>
+        <w:jc w:val="both"/>
+      </w:pPr>
+      <w:r>
+        <w:t>………………………………………………………………………………………………………………………………………………………………………………………………………………………………………………………………………………………………………………………………………………………………………………………………………………………………………………………………………………………………………………………………………………………………………………………………………………………………………………………………………………………………………………………………………………………………………………………………………………………………</w:t>
+      </w:r>
+      <w:r>
+        <w:lastRenderedPageBreak/>
+        <w:t>………………………………………………………………………………………………………………………………………………………………………………………………………………………………………………………………………………………………………………………………</w:t>
+      </w:r>
+    </w:p>
+    <w:p>
+      <w:r>
+        <w:rPr>
+          <w:b/>
+        </w:rPr>
+        <w:br w:type="page"/>
+      </w:r>
     </w:p>
     <w:sdt>
       <w:sdtPr>
@@ -4410,8 +4447,8 @@
       </w:pPr>
     </w:p>
     <w:sectPr>
-      <w:headerReference w:type="default" r:id="rId11"/>
-      <w:headerReference w:type="first" r:id="rId12"/>
+      <w:headerReference w:type="default" r:id="rId12"/>
+      <w:headerReference w:type="first" r:id="rId13"/>
       <w:pgSz w:w="12240" w:h="15840"/>
       <w:pgMar w:top="1134" w:right="1134" w:bottom="1134" w:left="1134" w:header="720" w:footer="720" w:gutter="0"/>
       <w:cols w:space="720"/>
@@ -5786,7 +5823,7 @@
 </file>
 
 <file path=customXml/itemProps1.xml><?xml version="1.0" encoding="utf-8"?>
-<ds:datastoreItem xmlns:ds="http://schemas.openxmlformats.org/officeDocument/2006/customXml" ds:itemID="{07EFE459-6FE4-4773-9DC2-113DEFA79D4E}">
+<ds:datastoreItem xmlns:ds="http://schemas.openxmlformats.org/officeDocument/2006/customXml" ds:itemID="{EE34A159-10E2-47CF-BF38-2CBCB5418827}">
   <ds:schemaRefs>
     <ds:schemaRef ds:uri="http://schemas.openxmlformats.org/officeDocument/2006/bibliography"/>
   </ds:schemaRefs>

</xml_diff>